<commit_message>
added course file review for fall 16-summer 18
</commit_message>
<xml_diff>
--- a/FALL 19/CSE 208/course_file_review.docx
+++ b/FALL 19/CSE 208/course_file_review.docx
@@ -505,6 +505,591 @@
       <w:r>
         <w:t>No annual review report</w:t>
       </w:r>
+    </w:p>
+    <w:p>
+      <w:pPr>
+        <w:spacing w:line="276" w:lineRule="auto"/>
+        <w:jc w:val="left"/>
+      </w:pPr>
+      <w:r>
+        <w:br w:type="page"/>
+      </w:r>
+    </w:p>
+    <w:p>
+      <w:r>
+        <w:rPr>
+          <w:b/>
+        </w:rPr>
+        <w:lastRenderedPageBreak/>
+        <w:t xml:space="preserve">SPRING </w:t>
+      </w:r>
+      <w:r>
+        <w:rPr>
+          <w:b/>
+        </w:rPr>
+        <w:t>201</w:t>
+      </w:r>
+      <w:r>
+        <w:rPr>
+          <w:b/>
+        </w:rPr>
+        <w:t xml:space="preserve">8 </w:t>
+      </w:r>
+      <w:r>
+        <w:t>Section 1:</w:t>
+      </w:r>
+    </w:p>
+    <w:p>
+      <w:pPr>
+        <w:pStyle w:val="ListParagraph"/>
+        <w:numPr>
+          <w:ilvl w:val="0"/>
+          <w:numId w:val="7"/>
+        </w:numPr>
+      </w:pPr>
+      <w:r>
+        <w:t>No lab quiz question</w:t>
+      </w:r>
+    </w:p>
+    <w:p>
+      <w:pPr>
+        <w:pStyle w:val="ListParagraph"/>
+        <w:numPr>
+          <w:ilvl w:val="0"/>
+          <w:numId w:val="2"/>
+        </w:numPr>
+      </w:pPr>
+      <w:r>
+        <w:t>No CO_PO analysis</w:t>
+      </w:r>
+    </w:p>
+    <w:p>
+      <w:pPr>
+        <w:pStyle w:val="ListParagraph"/>
+        <w:numPr>
+          <w:ilvl w:val="0"/>
+          <w:numId w:val="2"/>
+        </w:numPr>
+      </w:pPr>
+      <w:r>
+        <w:t>No lesson plan template</w:t>
+      </w:r>
+    </w:p>
+    <w:p>
+      <w:pPr>
+        <w:pStyle w:val="ListParagraph"/>
+        <w:numPr>
+          <w:ilvl w:val="0"/>
+          <w:numId w:val="7"/>
+        </w:numPr>
+      </w:pPr>
+      <w:r>
+        <w:t>No Continuous Quality Improvement (CQI) form</w:t>
+      </w:r>
+    </w:p>
+    <w:p>
+      <w:pPr>
+        <w:rPr>
+          <w:b/>
+        </w:rPr>
+      </w:pPr>
+    </w:p>
+    <w:p>
+      <w:r>
+        <w:rPr>
+          <w:b/>
+        </w:rPr>
+        <w:t xml:space="preserve">SUMMER </w:t>
+      </w:r>
+      <w:r>
+        <w:rPr>
+          <w:b/>
+        </w:rPr>
+        <w:t>201</w:t>
+      </w:r>
+      <w:r>
+        <w:rPr>
+          <w:b/>
+        </w:rPr>
+        <w:t xml:space="preserve">8 </w:t>
+      </w:r>
+      <w:r>
+        <w:t>Section 2:</w:t>
+      </w:r>
+    </w:p>
+    <w:p>
+      <w:pPr>
+        <w:pStyle w:val="ListParagraph"/>
+        <w:numPr>
+          <w:ilvl w:val="0"/>
+          <w:numId w:val="7"/>
+        </w:numPr>
+      </w:pPr>
+      <w:r>
+        <w:t xml:space="preserve">No </w:t>
+      </w:r>
+      <w:r>
+        <w:t>course outline</w:t>
+      </w:r>
+    </w:p>
+    <w:p>
+      <w:pPr>
+        <w:pStyle w:val="ListParagraph"/>
+        <w:numPr>
+          <w:ilvl w:val="0"/>
+          <w:numId w:val="7"/>
+        </w:numPr>
+      </w:pPr>
+      <w:r>
+        <w:t>No lab quiz question</w:t>
+      </w:r>
+    </w:p>
+    <w:p>
+      <w:pPr>
+        <w:pStyle w:val="ListParagraph"/>
+        <w:numPr>
+          <w:ilvl w:val="0"/>
+          <w:numId w:val="7"/>
+        </w:numPr>
+      </w:pPr>
+      <w:r>
+        <w:t>No midterm attendance sheet</w:t>
+      </w:r>
+    </w:p>
+    <w:p>
+      <w:pPr>
+        <w:pStyle w:val="ListParagraph"/>
+        <w:numPr>
+          <w:ilvl w:val="0"/>
+          <w:numId w:val="7"/>
+        </w:numPr>
+      </w:pPr>
+      <w:r>
+        <w:t>No final exam attendance sheet</w:t>
+      </w:r>
+    </w:p>
+    <w:p>
+      <w:pPr>
+        <w:pStyle w:val="ListParagraph"/>
+        <w:numPr>
+          <w:ilvl w:val="0"/>
+          <w:numId w:val="7"/>
+        </w:numPr>
+      </w:pPr>
+      <w:r>
+        <w:t>No midterm question</w:t>
+      </w:r>
+    </w:p>
+    <w:p>
+      <w:pPr>
+        <w:pStyle w:val="ListParagraph"/>
+        <w:numPr>
+          <w:ilvl w:val="0"/>
+          <w:numId w:val="7"/>
+        </w:numPr>
+      </w:pPr>
+      <w:r>
+        <w:t>No final exam question</w:t>
+      </w:r>
+    </w:p>
+    <w:p>
+      <w:pPr>
+        <w:pStyle w:val="ListParagraph"/>
+        <w:numPr>
+          <w:ilvl w:val="0"/>
+          <w:numId w:val="2"/>
+        </w:numPr>
+      </w:pPr>
+      <w:r>
+        <w:t>No CO_PO analysis</w:t>
+      </w:r>
+    </w:p>
+    <w:p>
+      <w:pPr>
+        <w:pStyle w:val="ListParagraph"/>
+        <w:numPr>
+          <w:ilvl w:val="0"/>
+          <w:numId w:val="2"/>
+        </w:numPr>
+      </w:pPr>
+      <w:r>
+        <w:t>No lesson plan template</w:t>
+      </w:r>
+    </w:p>
+    <w:p>
+      <w:pPr>
+        <w:pStyle w:val="ListParagraph"/>
+        <w:numPr>
+          <w:ilvl w:val="0"/>
+          <w:numId w:val="7"/>
+        </w:numPr>
+      </w:pPr>
+      <w:r>
+        <w:t>No Continuous Quality Improvement (CQI) form</w:t>
+      </w:r>
+    </w:p>
+    <w:p>
+      <w:pPr>
+        <w:rPr>
+          <w:b/>
+        </w:rPr>
+      </w:pPr>
+    </w:p>
+    <w:p>
+      <w:r>
+        <w:rPr>
+          <w:b/>
+        </w:rPr>
+        <w:t>FALL 201</w:t>
+      </w:r>
+      <w:r>
+        <w:rPr>
+          <w:b/>
+        </w:rPr>
+        <w:t xml:space="preserve">7 </w:t>
+      </w:r>
+      <w:r>
+        <w:t>Section 1:</w:t>
+      </w:r>
+    </w:p>
+    <w:p>
+      <w:pPr>
+        <w:pStyle w:val="ListParagraph"/>
+        <w:numPr>
+          <w:ilvl w:val="0"/>
+          <w:numId w:val="2"/>
+        </w:numPr>
+      </w:pPr>
+      <w:r>
+        <w:t>No CO_PO analysis</w:t>
+      </w:r>
+    </w:p>
+    <w:p>
+      <w:pPr>
+        <w:pStyle w:val="ListParagraph"/>
+        <w:numPr>
+          <w:ilvl w:val="0"/>
+          <w:numId w:val="2"/>
+        </w:numPr>
+      </w:pPr>
+      <w:r>
+        <w:t>No lesson plan template</w:t>
+      </w:r>
+    </w:p>
+    <w:p>
+      <w:pPr>
+        <w:pStyle w:val="ListParagraph"/>
+        <w:numPr>
+          <w:ilvl w:val="0"/>
+          <w:numId w:val="8"/>
+        </w:numPr>
+        <w:rPr>
+          <w:b/>
+        </w:rPr>
+      </w:pPr>
+      <w:r>
+        <w:t>No Continuous Quality Improvement (CQI) form</w:t>
+      </w:r>
+    </w:p>
+    <w:p>
+      <w:pPr>
+        <w:spacing w:line="276" w:lineRule="auto"/>
+        <w:jc w:val="left"/>
+        <w:rPr>
+          <w:b/>
+        </w:rPr>
+      </w:pPr>
+      <w:r>
+        <w:rPr>
+          <w:b/>
+        </w:rPr>
+        <w:br w:type="page"/>
+      </w:r>
+    </w:p>
+    <w:p>
+      <w:r>
+        <w:rPr>
+          <w:b/>
+        </w:rPr>
+        <w:lastRenderedPageBreak/>
+        <w:t xml:space="preserve">SUMMER </w:t>
+      </w:r>
+      <w:r>
+        <w:rPr>
+          <w:b/>
+        </w:rPr>
+        <w:t>201</w:t>
+      </w:r>
+      <w:r>
+        <w:rPr>
+          <w:b/>
+        </w:rPr>
+        <w:t xml:space="preserve">7 </w:t>
+      </w:r>
+      <w:r>
+        <w:t>Section 1:</w:t>
+      </w:r>
+    </w:p>
+    <w:p>
+      <w:pPr>
+        <w:pStyle w:val="ListParagraph"/>
+        <w:numPr>
+          <w:ilvl w:val="0"/>
+          <w:numId w:val="8"/>
+        </w:numPr>
+      </w:pPr>
+      <w:r>
+        <w:t>No midterm attendance sheet</w:t>
+      </w:r>
+    </w:p>
+    <w:p>
+      <w:pPr>
+        <w:pStyle w:val="ListParagraph"/>
+        <w:numPr>
+          <w:ilvl w:val="0"/>
+          <w:numId w:val="8"/>
+        </w:numPr>
+      </w:pPr>
+      <w:r>
+        <w:t>No midterm question</w:t>
+      </w:r>
+    </w:p>
+    <w:p>
+      <w:pPr>
+        <w:pStyle w:val="ListParagraph"/>
+        <w:numPr>
+          <w:ilvl w:val="0"/>
+          <w:numId w:val="8"/>
+        </w:numPr>
+      </w:pPr>
+      <w:r>
+        <w:t>No CO_PO analysis</w:t>
+      </w:r>
+    </w:p>
+    <w:p>
+      <w:pPr>
+        <w:pStyle w:val="ListParagraph"/>
+        <w:numPr>
+          <w:ilvl w:val="0"/>
+          <w:numId w:val="8"/>
+        </w:numPr>
+      </w:pPr>
+      <w:r>
+        <w:t>No lesson plan template</w:t>
+      </w:r>
+    </w:p>
+    <w:p>
+      <w:pPr>
+        <w:pStyle w:val="ListParagraph"/>
+        <w:numPr>
+          <w:ilvl w:val="0"/>
+          <w:numId w:val="8"/>
+        </w:numPr>
+      </w:pPr>
+      <w:r>
+        <w:t>No Continuous Quality Improvement (CQI) form</w:t>
+      </w:r>
+    </w:p>
+    <w:p>
+      <w:pPr>
+        <w:rPr>
+          <w:b/>
+        </w:rPr>
+      </w:pPr>
+    </w:p>
+    <w:p>
+      <w:r>
+        <w:rPr>
+          <w:b/>
+        </w:rPr>
+        <w:t xml:space="preserve">SPRING </w:t>
+      </w:r>
+      <w:r>
+        <w:rPr>
+          <w:b/>
+        </w:rPr>
+        <w:t>201</w:t>
+      </w:r>
+      <w:r>
+        <w:rPr>
+          <w:b/>
+        </w:rPr>
+        <w:t xml:space="preserve">7 </w:t>
+      </w:r>
+      <w:r>
+        <w:t>Section 1:</w:t>
+      </w:r>
+    </w:p>
+    <w:p>
+      <w:pPr>
+        <w:pStyle w:val="ListParagraph"/>
+        <w:numPr>
+          <w:ilvl w:val="0"/>
+          <w:numId w:val="8"/>
+        </w:numPr>
+      </w:pPr>
+      <w:r>
+        <w:t>No midterm attendance sheet</w:t>
+      </w:r>
+    </w:p>
+    <w:p>
+      <w:pPr>
+        <w:pStyle w:val="ListParagraph"/>
+        <w:numPr>
+          <w:ilvl w:val="0"/>
+          <w:numId w:val="8"/>
+        </w:numPr>
+      </w:pPr>
+      <w:r>
+        <w:t>No midterm question</w:t>
+      </w:r>
+    </w:p>
+    <w:p>
+      <w:pPr>
+        <w:pStyle w:val="ListParagraph"/>
+        <w:numPr>
+          <w:ilvl w:val="0"/>
+          <w:numId w:val="8"/>
+        </w:numPr>
+      </w:pPr>
+      <w:r>
+        <w:t>No CO_PO analysis</w:t>
+      </w:r>
+    </w:p>
+    <w:p>
+      <w:pPr>
+        <w:pStyle w:val="ListParagraph"/>
+        <w:numPr>
+          <w:ilvl w:val="0"/>
+          <w:numId w:val="8"/>
+        </w:numPr>
+      </w:pPr>
+      <w:r>
+        <w:t>No lesson plan template</w:t>
+      </w:r>
+    </w:p>
+    <w:p>
+      <w:pPr>
+        <w:pStyle w:val="ListParagraph"/>
+        <w:numPr>
+          <w:ilvl w:val="0"/>
+          <w:numId w:val="8"/>
+        </w:numPr>
+      </w:pPr>
+      <w:r>
+        <w:t>No Continuous Quality Improvement (CQI) form</w:t>
+      </w:r>
+    </w:p>
+    <w:p>
+      <w:pPr>
+        <w:rPr>
+          <w:b/>
+        </w:rPr>
+      </w:pPr>
+    </w:p>
+    <w:p>
+      <w:r>
+        <w:rPr>
+          <w:b/>
+        </w:rPr>
+        <w:t>FALL 201</w:t>
+      </w:r>
+      <w:r>
+        <w:rPr>
+          <w:b/>
+        </w:rPr>
+        <w:t xml:space="preserve">6 </w:t>
+      </w:r>
+      <w:r>
+        <w:t>Section 1:</w:t>
+      </w:r>
+    </w:p>
+    <w:p>
+      <w:pPr>
+        <w:pStyle w:val="ListParagraph"/>
+        <w:numPr>
+          <w:ilvl w:val="0"/>
+          <w:numId w:val="9"/>
+        </w:numPr>
+      </w:pPr>
+      <w:r>
+        <w:t>No midterm attendance sheet</w:t>
+      </w:r>
+    </w:p>
+    <w:p>
+      <w:pPr>
+        <w:pStyle w:val="ListParagraph"/>
+        <w:numPr>
+          <w:ilvl w:val="0"/>
+          <w:numId w:val="9"/>
+        </w:numPr>
+      </w:pPr>
+      <w:r>
+        <w:t>No midterm question</w:t>
+      </w:r>
+    </w:p>
+    <w:p>
+      <w:pPr>
+        <w:pStyle w:val="ListParagraph"/>
+        <w:numPr>
+          <w:ilvl w:val="0"/>
+          <w:numId w:val="9"/>
+        </w:numPr>
+      </w:pPr>
+      <w:r>
+        <w:t>No final exam question</w:t>
+      </w:r>
+    </w:p>
+    <w:p>
+      <w:pPr>
+        <w:pStyle w:val="ListParagraph"/>
+        <w:numPr>
+          <w:ilvl w:val="0"/>
+          <w:numId w:val="9"/>
+        </w:numPr>
+      </w:pPr>
+      <w:r>
+        <w:t>No CO_PO analysis</w:t>
+      </w:r>
+    </w:p>
+    <w:p>
+      <w:pPr>
+        <w:pStyle w:val="ListParagraph"/>
+        <w:numPr>
+          <w:ilvl w:val="0"/>
+          <w:numId w:val="9"/>
+        </w:numPr>
+      </w:pPr>
+      <w:r>
+        <w:t>No lesson plan template</w:t>
+      </w:r>
+    </w:p>
+    <w:p>
+      <w:pPr>
+        <w:pStyle w:val="ListParagraph"/>
+        <w:numPr>
+          <w:ilvl w:val="0"/>
+          <w:numId w:val="9"/>
+        </w:numPr>
+      </w:pPr>
+      <w:r>
+        <w:t>No Continuous Quality Improvement (CQI) form</w:t>
+      </w:r>
+    </w:p>
+    <w:p/>
+    <w:p>
+      <w:pPr>
+        <w:rPr>
+          <w:b/>
+        </w:rPr>
+      </w:pPr>
+    </w:p>
+    <w:p/>
+    <w:p/>
+    <w:p>
+      <w:pPr>
+        <w:ind w:left="360"/>
+      </w:pPr>
     </w:p>
     <w:p/>
     <w:sectPr>
@@ -633,6 +1218,119 @@
     </w:lvl>
   </w:abstractNum>
   <w:abstractNum w:abstractNumId="1">
+    <w:nsid w:val="281A17FD"/>
+    <w:multiLevelType w:val="hybridMultilevel"/>
+    <w:tmpl w:val="7084F9DA"/>
+    <w:lvl w:ilvl="0" w:tplc="04090001">
+      <w:start w:val="1"/>
+      <w:numFmt w:val="bullet"/>
+      <w:lvlText w:val=""/>
+      <w:lvlJc w:val="left"/>
+      <w:pPr>
+        <w:ind w:left="720" w:hanging="360"/>
+      </w:pPr>
+      <w:rPr>
+        <w:rFonts w:ascii="Symbol" w:hAnsi="Symbol" w:hint="default"/>
+      </w:rPr>
+    </w:lvl>
+    <w:lvl w:ilvl="1" w:tplc="04090003" w:tentative="1">
+      <w:start w:val="1"/>
+      <w:numFmt w:val="bullet"/>
+      <w:lvlText w:val="o"/>
+      <w:lvlJc w:val="left"/>
+      <w:pPr>
+        <w:ind w:left="1440" w:hanging="360"/>
+      </w:pPr>
+      <w:rPr>
+        <w:rFonts w:ascii="Courier New" w:hAnsi="Courier New" w:cs="Courier New" w:hint="default"/>
+      </w:rPr>
+    </w:lvl>
+    <w:lvl w:ilvl="2" w:tplc="04090005" w:tentative="1">
+      <w:start w:val="1"/>
+      <w:numFmt w:val="bullet"/>
+      <w:lvlText w:val=""/>
+      <w:lvlJc w:val="left"/>
+      <w:pPr>
+        <w:ind w:left="2160" w:hanging="360"/>
+      </w:pPr>
+      <w:rPr>
+        <w:rFonts w:ascii="Wingdings" w:hAnsi="Wingdings" w:hint="default"/>
+      </w:rPr>
+    </w:lvl>
+    <w:lvl w:ilvl="3" w:tplc="04090001" w:tentative="1">
+      <w:start w:val="1"/>
+      <w:numFmt w:val="bullet"/>
+      <w:lvlText w:val=""/>
+      <w:lvlJc w:val="left"/>
+      <w:pPr>
+        <w:ind w:left="2880" w:hanging="360"/>
+      </w:pPr>
+      <w:rPr>
+        <w:rFonts w:ascii="Symbol" w:hAnsi="Symbol" w:hint="default"/>
+      </w:rPr>
+    </w:lvl>
+    <w:lvl w:ilvl="4" w:tplc="04090003" w:tentative="1">
+      <w:start w:val="1"/>
+      <w:numFmt w:val="bullet"/>
+      <w:lvlText w:val="o"/>
+      <w:lvlJc w:val="left"/>
+      <w:pPr>
+        <w:ind w:left="3600" w:hanging="360"/>
+      </w:pPr>
+      <w:rPr>
+        <w:rFonts w:ascii="Courier New" w:hAnsi="Courier New" w:cs="Courier New" w:hint="default"/>
+      </w:rPr>
+    </w:lvl>
+    <w:lvl w:ilvl="5" w:tplc="04090005" w:tentative="1">
+      <w:start w:val="1"/>
+      <w:numFmt w:val="bullet"/>
+      <w:lvlText w:val=""/>
+      <w:lvlJc w:val="left"/>
+      <w:pPr>
+        <w:ind w:left="4320" w:hanging="360"/>
+      </w:pPr>
+      <w:rPr>
+        <w:rFonts w:ascii="Wingdings" w:hAnsi="Wingdings" w:hint="default"/>
+      </w:rPr>
+    </w:lvl>
+    <w:lvl w:ilvl="6" w:tplc="04090001" w:tentative="1">
+      <w:start w:val="1"/>
+      <w:numFmt w:val="bullet"/>
+      <w:lvlText w:val=""/>
+      <w:lvlJc w:val="left"/>
+      <w:pPr>
+        <w:ind w:left="5040" w:hanging="360"/>
+      </w:pPr>
+      <w:rPr>
+        <w:rFonts w:ascii="Symbol" w:hAnsi="Symbol" w:hint="default"/>
+      </w:rPr>
+    </w:lvl>
+    <w:lvl w:ilvl="7" w:tplc="04090003" w:tentative="1">
+      <w:start w:val="1"/>
+      <w:numFmt w:val="bullet"/>
+      <w:lvlText w:val="o"/>
+      <w:lvlJc w:val="left"/>
+      <w:pPr>
+        <w:ind w:left="5760" w:hanging="360"/>
+      </w:pPr>
+      <w:rPr>
+        <w:rFonts w:ascii="Courier New" w:hAnsi="Courier New" w:cs="Courier New" w:hint="default"/>
+      </w:rPr>
+    </w:lvl>
+    <w:lvl w:ilvl="8" w:tplc="04090005" w:tentative="1">
+      <w:start w:val="1"/>
+      <w:numFmt w:val="bullet"/>
+      <w:lvlText w:val=""/>
+      <w:lvlJc w:val="left"/>
+      <w:pPr>
+        <w:ind w:left="6480" w:hanging="360"/>
+      </w:pPr>
+      <w:rPr>
+        <w:rFonts w:ascii="Wingdings" w:hAnsi="Wingdings" w:hint="default"/>
+      </w:rPr>
+    </w:lvl>
+  </w:abstractNum>
+  <w:abstractNum w:abstractNumId="2">
     <w:nsid w:val="2D123C3F"/>
     <w:multiLevelType w:val="hybridMultilevel"/>
     <w:tmpl w:val="152EF87A"/>
@@ -745,7 +1443,120 @@
       </w:rPr>
     </w:lvl>
   </w:abstractNum>
-  <w:abstractNum w:abstractNumId="2">
+  <w:abstractNum w:abstractNumId="3">
+    <w:nsid w:val="3DB34C14"/>
+    <w:multiLevelType w:val="hybridMultilevel"/>
+    <w:tmpl w:val="BA4A5004"/>
+    <w:lvl w:ilvl="0" w:tplc="04090001">
+      <w:start w:val="1"/>
+      <w:numFmt w:val="bullet"/>
+      <w:lvlText w:val=""/>
+      <w:lvlJc w:val="left"/>
+      <w:pPr>
+        <w:ind w:left="720" w:hanging="360"/>
+      </w:pPr>
+      <w:rPr>
+        <w:rFonts w:ascii="Symbol" w:hAnsi="Symbol" w:hint="default"/>
+      </w:rPr>
+    </w:lvl>
+    <w:lvl w:ilvl="1" w:tplc="04090003" w:tentative="1">
+      <w:start w:val="1"/>
+      <w:numFmt w:val="bullet"/>
+      <w:lvlText w:val="o"/>
+      <w:lvlJc w:val="left"/>
+      <w:pPr>
+        <w:ind w:left="1440" w:hanging="360"/>
+      </w:pPr>
+      <w:rPr>
+        <w:rFonts w:ascii="Courier New" w:hAnsi="Courier New" w:cs="Courier New" w:hint="default"/>
+      </w:rPr>
+    </w:lvl>
+    <w:lvl w:ilvl="2" w:tplc="04090005" w:tentative="1">
+      <w:start w:val="1"/>
+      <w:numFmt w:val="bullet"/>
+      <w:lvlText w:val=""/>
+      <w:lvlJc w:val="left"/>
+      <w:pPr>
+        <w:ind w:left="2160" w:hanging="360"/>
+      </w:pPr>
+      <w:rPr>
+        <w:rFonts w:ascii="Wingdings" w:hAnsi="Wingdings" w:hint="default"/>
+      </w:rPr>
+    </w:lvl>
+    <w:lvl w:ilvl="3" w:tplc="04090001" w:tentative="1">
+      <w:start w:val="1"/>
+      <w:numFmt w:val="bullet"/>
+      <w:lvlText w:val=""/>
+      <w:lvlJc w:val="left"/>
+      <w:pPr>
+        <w:ind w:left="2880" w:hanging="360"/>
+      </w:pPr>
+      <w:rPr>
+        <w:rFonts w:ascii="Symbol" w:hAnsi="Symbol" w:hint="default"/>
+      </w:rPr>
+    </w:lvl>
+    <w:lvl w:ilvl="4" w:tplc="04090003" w:tentative="1">
+      <w:start w:val="1"/>
+      <w:numFmt w:val="bullet"/>
+      <w:lvlText w:val="o"/>
+      <w:lvlJc w:val="left"/>
+      <w:pPr>
+        <w:ind w:left="3600" w:hanging="360"/>
+      </w:pPr>
+      <w:rPr>
+        <w:rFonts w:ascii="Courier New" w:hAnsi="Courier New" w:cs="Courier New" w:hint="default"/>
+      </w:rPr>
+    </w:lvl>
+    <w:lvl w:ilvl="5" w:tplc="04090005" w:tentative="1">
+      <w:start w:val="1"/>
+      <w:numFmt w:val="bullet"/>
+      <w:lvlText w:val=""/>
+      <w:lvlJc w:val="left"/>
+      <w:pPr>
+        <w:ind w:left="4320" w:hanging="360"/>
+      </w:pPr>
+      <w:rPr>
+        <w:rFonts w:ascii="Wingdings" w:hAnsi="Wingdings" w:hint="default"/>
+      </w:rPr>
+    </w:lvl>
+    <w:lvl w:ilvl="6" w:tplc="04090001" w:tentative="1">
+      <w:start w:val="1"/>
+      <w:numFmt w:val="bullet"/>
+      <w:lvlText w:val=""/>
+      <w:lvlJc w:val="left"/>
+      <w:pPr>
+        <w:ind w:left="5040" w:hanging="360"/>
+      </w:pPr>
+      <w:rPr>
+        <w:rFonts w:ascii="Symbol" w:hAnsi="Symbol" w:hint="default"/>
+      </w:rPr>
+    </w:lvl>
+    <w:lvl w:ilvl="7" w:tplc="04090003" w:tentative="1">
+      <w:start w:val="1"/>
+      <w:numFmt w:val="bullet"/>
+      <w:lvlText w:val="o"/>
+      <w:lvlJc w:val="left"/>
+      <w:pPr>
+        <w:ind w:left="5760" w:hanging="360"/>
+      </w:pPr>
+      <w:rPr>
+        <w:rFonts w:ascii="Courier New" w:hAnsi="Courier New" w:cs="Courier New" w:hint="default"/>
+      </w:rPr>
+    </w:lvl>
+    <w:lvl w:ilvl="8" w:tplc="04090005" w:tentative="1">
+      <w:start w:val="1"/>
+      <w:numFmt w:val="bullet"/>
+      <w:lvlText w:val=""/>
+      <w:lvlJc w:val="left"/>
+      <w:pPr>
+        <w:ind w:left="6480" w:hanging="360"/>
+      </w:pPr>
+      <w:rPr>
+        <w:rFonts w:ascii="Wingdings" w:hAnsi="Wingdings" w:hint="default"/>
+      </w:rPr>
+    </w:lvl>
+  </w:abstractNum>
+  <w:abstractNum w:abstractNumId="4">
     <w:nsid w:val="3E0C222F"/>
     <w:multiLevelType w:val="hybridMultilevel"/>
     <w:tmpl w:val="5BFA1A1A"/>
@@ -858,7 +1669,7 @@
       </w:rPr>
     </w:lvl>
   </w:abstractNum>
-  <w:abstractNum w:abstractNumId="3">
+  <w:abstractNum w:abstractNumId="5">
     <w:nsid w:val="5F495147"/>
     <w:multiLevelType w:val="hybridMultilevel"/>
     <w:tmpl w:val="9A367CA8"/>
@@ -971,7 +1782,7 @@
       </w:rPr>
     </w:lvl>
   </w:abstractNum>
-  <w:abstractNum w:abstractNumId="4">
+  <w:abstractNum w:abstractNumId="6">
     <w:nsid w:val="6E1F7D1F"/>
     <w:multiLevelType w:val="hybridMultilevel"/>
     <w:tmpl w:val="05EA5118"/>
@@ -1084,7 +1895,7 @@
       </w:rPr>
     </w:lvl>
   </w:abstractNum>
-  <w:abstractNum w:abstractNumId="5">
+  <w:abstractNum w:abstractNumId="7">
     <w:nsid w:val="77F25050"/>
     <w:multiLevelType w:val="hybridMultilevel"/>
     <w:tmpl w:val="8DB0FBC2"/>
@@ -1197,23 +2008,145 @@
       </w:rPr>
     </w:lvl>
   </w:abstractNum>
+  <w:abstractNum w:abstractNumId="8">
+    <w:nsid w:val="7B234FC5"/>
+    <w:multiLevelType w:val="hybridMultilevel"/>
+    <w:tmpl w:val="09FA1FFA"/>
+    <w:lvl w:ilvl="0" w:tplc="04090001">
+      <w:start w:val="1"/>
+      <w:numFmt w:val="bullet"/>
+      <w:lvlText w:val=""/>
+      <w:lvlJc w:val="left"/>
+      <w:pPr>
+        <w:ind w:left="720" w:hanging="360"/>
+      </w:pPr>
+      <w:rPr>
+        <w:rFonts w:ascii="Symbol" w:hAnsi="Symbol" w:hint="default"/>
+      </w:rPr>
+    </w:lvl>
+    <w:lvl w:ilvl="1" w:tplc="04090003" w:tentative="1">
+      <w:start w:val="1"/>
+      <w:numFmt w:val="bullet"/>
+      <w:lvlText w:val="o"/>
+      <w:lvlJc w:val="left"/>
+      <w:pPr>
+        <w:ind w:left="1440" w:hanging="360"/>
+      </w:pPr>
+      <w:rPr>
+        <w:rFonts w:ascii="Courier New" w:hAnsi="Courier New" w:cs="Courier New" w:hint="default"/>
+      </w:rPr>
+    </w:lvl>
+    <w:lvl w:ilvl="2" w:tplc="04090005" w:tentative="1">
+      <w:start w:val="1"/>
+      <w:numFmt w:val="bullet"/>
+      <w:lvlText w:val=""/>
+      <w:lvlJc w:val="left"/>
+      <w:pPr>
+        <w:ind w:left="2160" w:hanging="360"/>
+      </w:pPr>
+      <w:rPr>
+        <w:rFonts w:ascii="Wingdings" w:hAnsi="Wingdings" w:hint="default"/>
+      </w:rPr>
+    </w:lvl>
+    <w:lvl w:ilvl="3" w:tplc="04090001" w:tentative="1">
+      <w:start w:val="1"/>
+      <w:numFmt w:val="bullet"/>
+      <w:lvlText w:val=""/>
+      <w:lvlJc w:val="left"/>
+      <w:pPr>
+        <w:ind w:left="2880" w:hanging="360"/>
+      </w:pPr>
+      <w:rPr>
+        <w:rFonts w:ascii="Symbol" w:hAnsi="Symbol" w:hint="default"/>
+      </w:rPr>
+    </w:lvl>
+    <w:lvl w:ilvl="4" w:tplc="04090003" w:tentative="1">
+      <w:start w:val="1"/>
+      <w:numFmt w:val="bullet"/>
+      <w:lvlText w:val="o"/>
+      <w:lvlJc w:val="left"/>
+      <w:pPr>
+        <w:ind w:left="3600" w:hanging="360"/>
+      </w:pPr>
+      <w:rPr>
+        <w:rFonts w:ascii="Courier New" w:hAnsi="Courier New" w:cs="Courier New" w:hint="default"/>
+      </w:rPr>
+    </w:lvl>
+    <w:lvl w:ilvl="5" w:tplc="04090005" w:tentative="1">
+      <w:start w:val="1"/>
+      <w:numFmt w:val="bullet"/>
+      <w:lvlText w:val=""/>
+      <w:lvlJc w:val="left"/>
+      <w:pPr>
+        <w:ind w:left="4320" w:hanging="360"/>
+      </w:pPr>
+      <w:rPr>
+        <w:rFonts w:ascii="Wingdings" w:hAnsi="Wingdings" w:hint="default"/>
+      </w:rPr>
+    </w:lvl>
+    <w:lvl w:ilvl="6" w:tplc="04090001" w:tentative="1">
+      <w:start w:val="1"/>
+      <w:numFmt w:val="bullet"/>
+      <w:lvlText w:val=""/>
+      <w:lvlJc w:val="left"/>
+      <w:pPr>
+        <w:ind w:left="5040" w:hanging="360"/>
+      </w:pPr>
+      <w:rPr>
+        <w:rFonts w:ascii="Symbol" w:hAnsi="Symbol" w:hint="default"/>
+      </w:rPr>
+    </w:lvl>
+    <w:lvl w:ilvl="7" w:tplc="04090003" w:tentative="1">
+      <w:start w:val="1"/>
+      <w:numFmt w:val="bullet"/>
+      <w:lvlText w:val="o"/>
+      <w:lvlJc w:val="left"/>
+      <w:pPr>
+        <w:ind w:left="5760" w:hanging="360"/>
+      </w:pPr>
+      <w:rPr>
+        <w:rFonts w:ascii="Courier New" w:hAnsi="Courier New" w:cs="Courier New" w:hint="default"/>
+      </w:rPr>
+    </w:lvl>
+    <w:lvl w:ilvl="8" w:tplc="04090005" w:tentative="1">
+      <w:start w:val="1"/>
+      <w:numFmt w:val="bullet"/>
+      <w:lvlText w:val=""/>
+      <w:lvlJc w:val="left"/>
+      <w:pPr>
+        <w:ind w:left="6480" w:hanging="360"/>
+      </w:pPr>
+      <w:rPr>
+        <w:rFonts w:ascii="Wingdings" w:hAnsi="Wingdings" w:hint="default"/>
+      </w:rPr>
+    </w:lvl>
+  </w:abstractNum>
   <w:num w:numId="1">
-    <w:abstractNumId w:val="1"/>
+    <w:abstractNumId w:val="2"/>
   </w:num>
   <w:num w:numId="2">
     <w:abstractNumId w:val="0"/>
   </w:num>
   <w:num w:numId="3">
+    <w:abstractNumId w:val="7"/>
+  </w:num>
+  <w:num w:numId="4">
     <w:abstractNumId w:val="5"/>
   </w:num>
-  <w:num w:numId="4">
+  <w:num w:numId="5">
+    <w:abstractNumId w:val="6"/>
+  </w:num>
+  <w:num w:numId="6">
+    <w:abstractNumId w:val="4"/>
+  </w:num>
+  <w:num w:numId="7">
+    <w:abstractNumId w:val="1"/>
+  </w:num>
+  <w:num w:numId="8">
     <w:abstractNumId w:val="3"/>
   </w:num>
-  <w:num w:numId="5">
-    <w:abstractNumId w:val="4"/>
-  </w:num>
-  <w:num w:numId="6">
-    <w:abstractNumId w:val="2"/>
+  <w:num w:numId="9">
+    <w:abstractNumId w:val="8"/>
   </w:num>
 </w:numbering>
 </file>

</xml_diff>